<commit_message>
move irr calcs to own repo to share w austin
</commit_message>
<xml_diff>
--- a/docs/LCA-factors-methods.docx
+++ b/docs/LCA-factors-methods.docx
@@ -2,6 +2,55 @@
 <file path=word/document.xml><?xml version="1.0" encoding="utf-8"?>
 <w:document xmlns:wpc="http://schemas.microsoft.com/office/word/2010/wordprocessingCanvas" xmlns:cx="http://schemas.microsoft.com/office/drawing/2014/chartex" xmlns:cx1="http://schemas.microsoft.com/office/drawing/2015/9/8/chartex" xmlns:cx2="http://schemas.microsoft.com/office/drawing/2015/10/21/chartex" xmlns:cx3="http://schemas.microsoft.com/office/drawing/2016/5/9/chartex" xmlns:cx4="http://schemas.microsoft.com/office/drawing/2016/5/10/chartex" xmlns:cx5="http://schemas.microsoft.com/office/drawing/2016/5/11/chartex" xmlns:cx6="http://schemas.microsoft.com/office/drawing/2016/5/12/chartex" xmlns:cx7="http://schemas.microsoft.com/office/drawing/2016/5/13/chartex" xmlns:cx8="http://schemas.microsoft.com/office/drawing/2016/5/14/chartex" xmlns:mc="http://schemas.openxmlformats.org/markup-compatibility/2006" xmlns:aink="http://schemas.microsoft.com/office/drawing/2016/ink" xmlns:am3d="http://schemas.microsoft.com/office/drawing/2017/model3d" xmlns:o="urn:schemas-microsoft-com:office:office" xmlns:oel="http://schemas.microsoft.com/office/2019/extlst" xmlns:r="http://schemas.openxmlformats.org/officeDocument/2006/relationships" xmlns:m="http://schemas.openxmlformats.org/officeDocument/2006/math" xmlns:v="urn:schemas-microsoft-com:vml" xmlns:wp14="http://schemas.microsoft.com/office/word/2010/wordprocessingDrawing" xmlns:wp="http://schemas.openxmlformats.org/drawingml/2006/wordprocessingDrawing" xmlns:w10="urn:schemas-microsoft-com:office:word" xmlns:w="http://schemas.openxmlformats.org/wordprocessingml/2006/main" xmlns:w14="http://schemas.microsoft.com/office/word/2010/wordml" xmlns:w15="http://schemas.microsoft.com/office/word/2012/wordml" xmlns:w16cex="http://schemas.microsoft.com/office/word/2018/wordml/cex" xmlns:w16cid="http://schemas.microsoft.com/office/word/2016/wordml/cid" xmlns:w16="http://schemas.microsoft.com/office/word/2018/wordml" xmlns:w16sdtdh="http://schemas.microsoft.com/office/word/2020/wordml/sdtdatahash" xmlns:w16se="http://schemas.microsoft.com/office/word/2015/wordml/symex" xmlns:wpg="http://schemas.microsoft.com/office/word/2010/wordprocessingGroup" xmlns:wpi="http://schemas.microsoft.com/office/word/2010/wordprocessingInk" xmlns:wne="http://schemas.microsoft.com/office/word/2006/wordml" xmlns:wps="http://schemas.microsoft.com/office/word/2010/wordprocessingShape" mc:Ignorable="w14 w15 w16se w16cid w16 w16cex w16sdtdh wp14">
   <w:body>
+    <w:p>
+      <w:pPr>
+        <w:pStyle w:val="Heading1"/>
+      </w:pPr>
+      <w:r>
+        <w:t>Goals and end user target</w:t>
+      </w:r>
+    </w:p>
+    <w:p>
+      <w:r>
+        <w:t>Producers (energy)</w:t>
+      </w:r>
+    </w:p>
+    <w:p>
+      <w:r>
+        <w:t>Policy makers (GHG emissions)</w:t>
+      </w:r>
+    </w:p>
+    <w:p>
+      <w:pPr>
+        <w:pStyle w:val="Heading1"/>
+      </w:pPr>
+      <w:r>
+        <w:t>Functional unit(s):</w:t>
+      </w:r>
+    </w:p>
+    <w:p>
+      <w:r>
+        <w:t>One hectare of land</w:t>
+      </w:r>
+    </w:p>
+    <w:p>
+      <w:r>
+        <w:t>One Mg of dry matter</w:t>
+      </w:r>
+    </w:p>
+    <w:p>
+      <w:pPr>
+        <w:pStyle w:val="Heading1"/>
+      </w:pPr>
+      <w:r>
+        <w:t>System boundaries:</w:t>
+      </w:r>
+    </w:p>
+    <w:p>
+      <w:r>
+        <w:t>Cradle to roadside</w:t>
+      </w:r>
+    </w:p>
     <w:p>
       <w:pPr>
         <w:pStyle w:val="Heading1"/>
@@ -26,35 +75,11 @@
         <w:t xml:space="preserve">Fuel combustion for field operations </w:t>
       </w:r>
       <w:r>
-        <w:t>1</w:t>
-      </w:r>
-      <w:r>
-        <w:rPr>
-          <w:b/>
-          <w:bCs/>
-        </w:rPr>
-        <w:t>0 kg co2e/gal</w:t>
-      </w:r>
-      <w:r>
-        <w:rPr>
-          <w:b/>
-          <w:bCs/>
-        </w:rPr>
-        <w:t>; 3</w:t>
-      </w:r>
-      <w:r>
-        <w:rPr>
-          <w:b/>
-          <w:bCs/>
-        </w:rPr>
-        <w:t>0 kg co2e/ha-</w:t>
-      </w:r>
-      <w:r>
-        <w:rPr>
-          <w:b/>
-          <w:bCs/>
-        </w:rPr>
-        <w:t>pass; 1.2 Mg co2e/ha</w:t>
+        <w:rPr>
+          <w:b/>
+          <w:bCs/>
+        </w:rPr>
+        <w:t>30 kg co2e/ha per pass</w:t>
       </w:r>
     </w:p>
     <w:p>
@@ -76,14 +101,11 @@
         <w:t xml:space="preserve"> </w:t>
       </w:r>
       <w:r>
-        <w:t>1</w:t>
-      </w:r>
-      <w:r>
-        <w:rPr>
-          <w:b/>
-          <w:bCs/>
-        </w:rPr>
-        <w:t>0 kg co2e/gal; 1.2 Mg co2e/ha</w:t>
+        <w:rPr>
+          <w:b/>
+          <w:bCs/>
+        </w:rPr>
+        <w:t>30 kg co2e/ha per pass</w:t>
       </w:r>
     </w:p>
     <w:p>
@@ -95,7 +117,13 @@
         </w:numPr>
       </w:pPr>
       <w:r>
-        <w:t>Insecticide manufactur</w:t>
+        <w:t>Insecticide</w:t>
+      </w:r>
+      <w:r>
+        <w:t>/herbicide</w:t>
+      </w:r>
+      <w:r>
+        <w:t xml:space="preserve"> manufactur</w:t>
       </w:r>
       <w:r>
         <w:t>ing</w:t>
@@ -110,10 +138,7 @@
         </w:numPr>
       </w:pPr>
       <w:r>
-        <w:t>Herbicide manufactur</w:t>
-      </w:r>
-      <w:r>
-        <w:t>ing</w:t>
+        <w:t>Seed production</w:t>
       </w:r>
     </w:p>
     <w:p>
@@ -135,7 +160,35 @@
           <w:b/>
           <w:bCs/>
         </w:rPr>
-        <w:t>150 kg CO2e/ha</w:t>
+        <w:t>20</w:t>
+      </w:r>
+      <w:r>
+        <w:rPr>
+          <w:b/>
+          <w:bCs/>
+        </w:rPr>
+        <w:t>0 kg CO2e/ha</w:t>
+      </w:r>
+      <w:r>
+        <w:rPr>
+          <w:b/>
+          <w:bCs/>
+        </w:rPr>
+        <w:t xml:space="preserve"> (</w:t>
+      </w:r>
+      <w:r>
+        <w:rPr>
+          <w:b/>
+          <w:bCs/>
+        </w:rPr>
+        <w:t>combustion only?</w:t>
+      </w:r>
+      <w:r>
+        <w:rPr>
+          <w:b/>
+          <w:bCs/>
+        </w:rPr>
+        <w:t>)</w:t>
       </w:r>
     </w:p>
     <w:p>
@@ -157,7 +210,14 @@
           <w:b/>
           <w:bCs/>
         </w:rPr>
-        <w:t>100 kg CO2e/ha?</w:t>
+        <w:t>2,0</w:t>
+      </w:r>
+      <w:r>
+        <w:rPr>
+          <w:b/>
+          <w:bCs/>
+        </w:rPr>
+        <w:t>00 kg CO2e/ha</w:t>
       </w:r>
     </w:p>
     <w:p>
@@ -167,6 +227,49 @@
           <w:ilvl w:val="0"/>
           <w:numId w:val="1"/>
         </w:numPr>
+        <w:rPr>
+          <w:b/>
+          <w:bCs/>
+        </w:rPr>
+      </w:pPr>
+      <w:r>
+        <w:t>Nitrous oxide emissions</w:t>
+      </w:r>
+      <w:r>
+        <w:t xml:space="preserve"> </w:t>
+      </w:r>
+      <w:r>
+        <w:rPr>
+          <w:b/>
+          <w:bCs/>
+        </w:rPr>
+        <w:t>100 kg co2e/ha from fertilizer</w:t>
+      </w:r>
+      <w:r>
+        <w:t xml:space="preserve">, </w:t>
+      </w:r>
+      <w:r>
+        <w:rPr>
+          <w:b/>
+          <w:bCs/>
+        </w:rPr>
+        <w:t>5-500</w:t>
+      </w:r>
+      <w:r>
+        <w:rPr>
+          <w:b/>
+          <w:bCs/>
+        </w:rPr>
+        <w:t xml:space="preserve"> from roots</w:t>
+      </w:r>
+    </w:p>
+    <w:p>
+      <w:pPr>
+        <w:pStyle w:val="ListParagraph"/>
+        <w:numPr>
+          <w:ilvl w:val="0"/>
+          <w:numId w:val="1"/>
+        </w:numPr>
       </w:pPr>
       <w:r>
         <w:t>Avoided emissions from reduced fertilizer needs in next crop</w:t>
@@ -179,12 +282,567 @@
           <w:b/>
           <w:bCs/>
         </w:rPr>
-        <w:t>10 kg CO2e avoided per kg N avoided/ha</w:t>
-      </w:r>
-    </w:p>
+        <w:t>10 kg CO2e avoided per kg N avoided/</w:t>
+      </w:r>
+      <w:proofErr w:type="gramStart"/>
+      <w:r>
+        <w:rPr>
+          <w:b/>
+          <w:bCs/>
+        </w:rPr>
+        <w:t>ha</w:t>
+      </w:r>
+      <w:r>
+        <w:rPr>
+          <w:b/>
+          <w:bCs/>
+        </w:rPr>
+        <w:t>;</w:t>
+      </w:r>
+      <w:proofErr w:type="gramEnd"/>
+      <w:r>
+        <w:rPr>
+          <w:b/>
+          <w:bCs/>
+        </w:rPr>
+        <w:t xml:space="preserve"> </w:t>
+      </w:r>
+      <w:r>
+        <w:rPr>
+          <w:b/>
+          <w:bCs/>
+        </w:rPr>
+        <w:t>2</w:t>
+      </w:r>
+      <w:r>
+        <w:rPr>
+          <w:b/>
+          <w:bCs/>
+        </w:rPr>
+        <w:t>00 kg co2e/ha</w:t>
+      </w:r>
+    </w:p>
+    <w:p>
+      <w:pPr>
+        <w:pStyle w:val="ListParagraph"/>
+        <w:numPr>
+          <w:ilvl w:val="0"/>
+          <w:numId w:val="1"/>
+        </w:numPr>
+      </w:pPr>
+      <w:r>
+        <w:t>Carbon sequestered</w:t>
+      </w:r>
+      <w:r>
+        <w:t xml:space="preserve"> </w:t>
+      </w:r>
+      <w:r>
+        <w:rPr>
+          <w:b/>
+          <w:bCs/>
+        </w:rPr>
+        <w:t>5</w:t>
+      </w:r>
+      <w:r>
+        <w:rPr>
+          <w:b/>
+          <w:bCs/>
+        </w:rPr>
+        <w:t>0</w:t>
+      </w:r>
+      <w:r>
+        <w:rPr>
+          <w:b/>
+          <w:bCs/>
+        </w:rPr>
+        <w:t>0</w:t>
+      </w:r>
+      <w:r>
+        <w:rPr>
+          <w:b/>
+          <w:bCs/>
+        </w:rPr>
+        <w:t xml:space="preserve"> kg co2e/ha</w:t>
+      </w:r>
+      <w:r>
+        <w:rPr>
+          <w:b/>
+          <w:bCs/>
+        </w:rPr>
+        <w:t>/year</w:t>
+      </w:r>
+    </w:p>
+    <w:p>
+      <w:pPr>
+        <w:rPr>
+          <w:b/>
+          <w:bCs/>
+          <w:u w:val="single"/>
+        </w:rPr>
+      </w:pPr>
+      <w:r>
+        <w:rPr>
+          <w:b/>
+          <w:bCs/>
+          <w:u w:val="single"/>
+        </w:rPr>
+        <w:t>Tulare example</w:t>
+      </w:r>
+    </w:p>
+    <w:tbl>
+      <w:tblPr>
+        <w:tblStyle w:val="TableGrid"/>
+        <w:tblW w:w="0" w:type="auto"/>
+        <w:jc w:val="center"/>
+        <w:tblLook w:val="04A0" w:firstRow="1" w:lastRow="0" w:firstColumn="1" w:lastColumn="0" w:noHBand="0" w:noVBand="1"/>
+      </w:tblPr>
+      <w:tblGrid>
+        <w:gridCol w:w="625"/>
+        <w:gridCol w:w="6030"/>
+        <w:gridCol w:w="2695"/>
+      </w:tblGrid>
+      <w:tr>
+        <w:trPr>
+          <w:jc w:val="center"/>
+        </w:trPr>
+        <w:tc>
+          <w:tcPr>
+            <w:tcW w:w="625" w:type="dxa"/>
+          </w:tcPr>
+          <w:p>
+            <w:pPr>
+              <w:jc w:val="center"/>
+              <w:rPr>
+                <w:b/>
+                <w:bCs/>
+              </w:rPr>
+            </w:pPr>
+          </w:p>
+        </w:tc>
+        <w:tc>
+          <w:tcPr>
+            <w:tcW w:w="6030" w:type="dxa"/>
+          </w:tcPr>
+          <w:p>
+            <w:pPr>
+              <w:jc w:val="center"/>
+              <w:rPr>
+                <w:b/>
+                <w:bCs/>
+              </w:rPr>
+            </w:pPr>
+            <w:r>
+              <w:rPr>
+                <w:b/>
+                <w:bCs/>
+              </w:rPr>
+              <w:t>Flow</w:t>
+            </w:r>
+          </w:p>
+        </w:tc>
+        <w:tc>
+          <w:tcPr>
+            <w:tcW w:w="2695" w:type="dxa"/>
+          </w:tcPr>
+          <w:p>
+            <w:pPr>
+              <w:jc w:val="center"/>
+              <w:rPr>
+                <w:b/>
+                <w:bCs/>
+              </w:rPr>
+            </w:pPr>
+            <w:r>
+              <w:rPr>
+                <w:b/>
+                <w:bCs/>
+              </w:rPr>
+              <w:t>kg co2e per ha per year</w:t>
+            </w:r>
+          </w:p>
+        </w:tc>
+      </w:tr>
+      <w:tr>
+        <w:trPr>
+          <w:jc w:val="center"/>
+        </w:trPr>
+        <w:tc>
+          <w:tcPr>
+            <w:tcW w:w="625" w:type="dxa"/>
+          </w:tcPr>
+          <w:p>
+            <w:r>
+              <w:t>1</w:t>
+            </w:r>
+          </w:p>
+        </w:tc>
+        <w:tc>
+          <w:tcPr>
+            <w:tcW w:w="6030" w:type="dxa"/>
+          </w:tcPr>
+          <w:p>
+            <w:r>
+              <w:t>Fuel combustion for field operations</w:t>
+            </w:r>
+          </w:p>
+        </w:tc>
+        <w:tc>
+          <w:tcPr>
+            <w:tcW w:w="2695" w:type="dxa"/>
+          </w:tcPr>
+          <w:p>
+            <w:pPr>
+              <w:jc w:val="right"/>
+            </w:pPr>
+            <w:r>
+              <w:t>1,000</w:t>
+            </w:r>
+          </w:p>
+        </w:tc>
+      </w:tr>
+      <w:tr>
+        <w:trPr>
+          <w:jc w:val="center"/>
+        </w:trPr>
+        <w:tc>
+          <w:tcPr>
+            <w:tcW w:w="625" w:type="dxa"/>
+          </w:tcPr>
+          <w:p>
+            <w:r>
+              <w:t>2</w:t>
+            </w:r>
+          </w:p>
+        </w:tc>
+        <w:tc>
+          <w:tcPr>
+            <w:tcW w:w="6030" w:type="dxa"/>
+          </w:tcPr>
+          <w:p>
+            <w:r>
+              <w:t>Fuel manufacturing</w:t>
+            </w:r>
+          </w:p>
+        </w:tc>
+        <w:tc>
+          <w:tcPr>
+            <w:tcW w:w="2695" w:type="dxa"/>
+          </w:tcPr>
+          <w:p>
+            <w:pPr>
+              <w:jc w:val="right"/>
+            </w:pPr>
+            <w:r>
+              <w:t>1,000</w:t>
+            </w:r>
+          </w:p>
+        </w:tc>
+      </w:tr>
+      <w:tr>
+        <w:trPr>
+          <w:jc w:val="center"/>
+        </w:trPr>
+        <w:tc>
+          <w:tcPr>
+            <w:tcW w:w="625" w:type="dxa"/>
+          </w:tcPr>
+          <w:p>
+            <w:r>
+              <w:t>3</w:t>
+            </w:r>
+          </w:p>
+        </w:tc>
+        <w:tc>
+          <w:tcPr>
+            <w:tcW w:w="6030" w:type="dxa"/>
+          </w:tcPr>
+          <w:p>
+            <w:r>
+              <w:t>Insecticide/herbicide manufacturing</w:t>
+            </w:r>
+          </w:p>
+        </w:tc>
+        <w:tc>
+          <w:tcPr>
+            <w:tcW w:w="2695" w:type="dxa"/>
+          </w:tcPr>
+          <w:p>
+            <w:pPr>
+              <w:jc w:val="right"/>
+            </w:pPr>
+            <w:r>
+              <w:t>2</w:t>
+            </w:r>
+            <w:r>
+              <w:t>0</w:t>
+            </w:r>
+          </w:p>
+        </w:tc>
+      </w:tr>
+      <w:tr>
+        <w:trPr>
+          <w:jc w:val="center"/>
+        </w:trPr>
+        <w:tc>
+          <w:tcPr>
+            <w:tcW w:w="625" w:type="dxa"/>
+          </w:tcPr>
+          <w:p>
+            <w:r>
+              <w:t>4</w:t>
+            </w:r>
+          </w:p>
+        </w:tc>
+        <w:tc>
+          <w:tcPr>
+            <w:tcW w:w="6030" w:type="dxa"/>
+          </w:tcPr>
+          <w:p>
+            <w:r>
+              <w:t>Seed production</w:t>
+            </w:r>
+          </w:p>
+        </w:tc>
+        <w:tc>
+          <w:tcPr>
+            <w:tcW w:w="2695" w:type="dxa"/>
+          </w:tcPr>
+          <w:p>
+            <w:pPr>
+              <w:jc w:val="right"/>
+            </w:pPr>
+            <w:r>
+              <w:t>1</w:t>
+            </w:r>
+            <w:r>
+              <w:t>0</w:t>
+            </w:r>
+          </w:p>
+        </w:tc>
+      </w:tr>
+      <w:tr>
+        <w:trPr>
+          <w:jc w:val="center"/>
+        </w:trPr>
+        <w:tc>
+          <w:tcPr>
+            <w:tcW w:w="625" w:type="dxa"/>
+          </w:tcPr>
+          <w:p>
+            <w:r>
+              <w:t>5</w:t>
+            </w:r>
+          </w:p>
+        </w:tc>
+        <w:tc>
+          <w:tcPr>
+            <w:tcW w:w="6030" w:type="dxa"/>
+          </w:tcPr>
+          <w:p>
+            <w:r>
+              <w:t>Fertilizer manufacturing</w:t>
+            </w:r>
+          </w:p>
+        </w:tc>
+        <w:tc>
+          <w:tcPr>
+            <w:tcW w:w="2695" w:type="dxa"/>
+          </w:tcPr>
+          <w:p>
+            <w:pPr>
+              <w:jc w:val="right"/>
+            </w:pPr>
+            <w:r>
+              <w:t>20</w:t>
+            </w:r>
+            <w:r>
+              <w:t>0</w:t>
+            </w:r>
+          </w:p>
+        </w:tc>
+      </w:tr>
+      <w:tr>
+        <w:trPr>
+          <w:jc w:val="center"/>
+        </w:trPr>
+        <w:tc>
+          <w:tcPr>
+            <w:tcW w:w="625" w:type="dxa"/>
+          </w:tcPr>
+          <w:p>
+            <w:r>
+              <w:t>6</w:t>
+            </w:r>
+          </w:p>
+        </w:tc>
+        <w:tc>
+          <w:tcPr>
+            <w:tcW w:w="6030" w:type="dxa"/>
+          </w:tcPr>
+          <w:p>
+            <w:r>
+              <w:t>Irrigation energy</w:t>
+            </w:r>
+          </w:p>
+        </w:tc>
+        <w:tc>
+          <w:tcPr>
+            <w:tcW w:w="2695" w:type="dxa"/>
+          </w:tcPr>
+          <w:p>
+            <w:pPr>
+              <w:jc w:val="right"/>
+            </w:pPr>
+            <w:r>
+              <w:t>2,0</w:t>
+            </w:r>
+            <w:r>
+              <w:t>00</w:t>
+            </w:r>
+          </w:p>
+        </w:tc>
+      </w:tr>
+      <w:tr>
+        <w:trPr>
+          <w:jc w:val="center"/>
+        </w:trPr>
+        <w:tc>
+          <w:tcPr>
+            <w:tcW w:w="625" w:type="dxa"/>
+          </w:tcPr>
+          <w:p>
+            <w:r>
+              <w:t>7</w:t>
+            </w:r>
+          </w:p>
+        </w:tc>
+        <w:tc>
+          <w:tcPr>
+            <w:tcW w:w="6030" w:type="dxa"/>
+          </w:tcPr>
+          <w:p>
+            <w:r>
+              <w:t>Nitrous oxide emissions</w:t>
+            </w:r>
+          </w:p>
+        </w:tc>
+        <w:tc>
+          <w:tcPr>
+            <w:tcW w:w="2695" w:type="dxa"/>
+          </w:tcPr>
+          <w:p>
+            <w:pPr>
+              <w:jc w:val="right"/>
+            </w:pPr>
+            <w:r>
+              <w:t>200</w:t>
+            </w:r>
+          </w:p>
+        </w:tc>
+      </w:tr>
+      <w:tr>
+        <w:trPr>
+          <w:jc w:val="center"/>
+        </w:trPr>
+        <w:tc>
+          <w:tcPr>
+            <w:tcW w:w="625" w:type="dxa"/>
+          </w:tcPr>
+          <w:p>
+            <w:r>
+              <w:t>8</w:t>
+            </w:r>
+          </w:p>
+        </w:tc>
+        <w:tc>
+          <w:tcPr>
+            <w:tcW w:w="6030" w:type="dxa"/>
+          </w:tcPr>
+          <w:p>
+            <w:r>
+              <w:t>Avoided emissions from reduced fertilizer in next crop</w:t>
+            </w:r>
+          </w:p>
+        </w:tc>
+        <w:tc>
+          <w:tcPr>
+            <w:tcW w:w="2695" w:type="dxa"/>
+          </w:tcPr>
+          <w:p>
+            <w:pPr>
+              <w:jc w:val="right"/>
+              <w:rPr>
+                <w:color w:val="FF0000"/>
+              </w:rPr>
+            </w:pPr>
+            <w:r>
+              <w:rPr>
+                <w:color w:val="FF0000"/>
+              </w:rPr>
+              <w:t>200</w:t>
+            </w:r>
+          </w:p>
+        </w:tc>
+      </w:tr>
+      <w:tr>
+        <w:trPr>
+          <w:jc w:val="center"/>
+        </w:trPr>
+        <w:tc>
+          <w:tcPr>
+            <w:tcW w:w="625" w:type="dxa"/>
+          </w:tcPr>
+          <w:p>
+            <w:r>
+              <w:t>9</w:t>
+            </w:r>
+          </w:p>
+        </w:tc>
+        <w:tc>
+          <w:tcPr>
+            <w:tcW w:w="6030" w:type="dxa"/>
+          </w:tcPr>
+          <w:p>
+            <w:r>
+              <w:t>Carbon sequestered</w:t>
+            </w:r>
+          </w:p>
+        </w:tc>
+        <w:tc>
+          <w:tcPr>
+            <w:tcW w:w="2695" w:type="dxa"/>
+          </w:tcPr>
+          <w:p>
+            <w:pPr>
+              <w:jc w:val="right"/>
+              <w:rPr>
+                <w:color w:val="FF0000"/>
+              </w:rPr>
+            </w:pPr>
+            <w:r>
+              <w:rPr>
+                <w:color w:val="FF0000"/>
+              </w:rPr>
+              <w:t>5</w:t>
+            </w:r>
+            <w:r>
+              <w:rPr>
+                <w:color w:val="FF0000"/>
+              </w:rPr>
+              <w:t>00</w:t>
+            </w:r>
+          </w:p>
+        </w:tc>
+      </w:tr>
+    </w:tbl>
+    <w:p/>
     <w:p>
       <w:pPr>
         <w:pStyle w:val="Heading1"/>
+        <w:numPr>
+          <w:ilvl w:val="0"/>
+          <w:numId w:val="2"/>
+        </w:numPr>
       </w:pPr>
       <w:r>
         <w:t>Fuel used in field operations</w:t>
@@ -229,17 +887,6 @@
     </w:p>
     <w:p>
       <w:r>
-        <w:t>For Tulare, there are 28</w:t>
-      </w:r>
-      <w:r>
-        <w:t xml:space="preserve"> non-harvest passes over 3 years and 32x3 passes for harvests. This is an average of roughly 40 passes per year. </w:t>
-      </w:r>
-      <w:r>
-        <w:t>There is roughly 10 kg co2e released per gallon of fuel, and say it takes 3 gallons of fuel per hectare. That means a pass releases ~ 30 kg</w:t>
-      </w:r>
-    </w:p>
-    <w:p>
-      <w:r>
         <w:t xml:space="preserve">The USDA (I </w:t>
       </w:r>
       <w:proofErr w:type="gramStart"/>
@@ -248,7 +895,11 @@
       </w:r>
       <w:proofErr w:type="gramEnd"/>
       <w:r>
-        <w:t xml:space="preserve"> know who developed these fuel estimates) has a dataset they use for running erosion models. The dataset includes different types of field operations, with each operation assigned a fuel consumption value (in liters of diesel consumed per acre). These estimates were created in the 1980s. </w:t>
+        <w:t xml:space="preserve"> know who developed these fuel estimates) has a dataset they use for running erosion models. The dataset includes different types of field operations, with each operation assigned a </w:t>
+      </w:r>
+      <w:r>
+        <w:lastRenderedPageBreak/>
+        <w:t xml:space="preserve">fuel consumption value (in liters of diesel consumed per acre). These estimates were created in the 1980s. </w:t>
       </w:r>
     </w:p>
     <w:p>
@@ -493,6 +1144,11 @@
       </w:tr>
     </w:tbl>
     <w:p/>
+    <w:p>
+      <w:r>
+        <w:t xml:space="preserve">For Tulare, there are 28 non-harvest passes over 3 years and 32x3 passes for harvests. This is an average of roughly 40 passes per year. There is roughly 10 kg co2e released per gallon of fuel, and say it takes 3 gallons of fuel per hectare. That means a pass releases ~ 30 kg co2 from fuel combustion. </w:t>
+      </w:r>
+    </w:p>
     <w:p/>
     <w:p>
       <w:pPr>
@@ -586,26 +1242,23 @@
         <w:t xml:space="preserve">Converting from fuel used to CO2 emissions should have two components: the CO2 released from the actual burning of the fuel, and the CO2 released during the manufacturing of the fuel. </w:t>
       </w:r>
       <w:r>
-        <w:t xml:space="preserve">The following </w:t>
-      </w:r>
-      <w:r>
+        <w:t xml:space="preserve">The following reference includes the amount released from combustion (which I confirmed in the Alfalfa notes R project – the 10.21 kg CO2 is literally just the amount of carbon contained in a gallon of diesel). </w:t>
+      </w:r>
+      <w:r>
+        <w:t xml:space="preserve"> </w:t>
+      </w:r>
+    </w:p>
+    <w:p>
+      <w:r>
+        <w:t>https://www.epa.gov/climateleadership/ghg-emission-factors-hub</w:t>
+      </w:r>
+    </w:p>
+    <w:p>
+      <w:r>
+        <w:rPr>
+          <w:noProof/>
+        </w:rPr>
         <w:lastRenderedPageBreak/>
-        <w:t xml:space="preserve">reference includes the amount released from combustion (which I confirmed in the Alfalfa notes R project – the 10.21 kg CO2 is literally just the amount of carbon contained in a gallon of diesel). </w:t>
-      </w:r>
-      <w:r>
-        <w:t xml:space="preserve"> </w:t>
-      </w:r>
-    </w:p>
-    <w:p>
-      <w:r>
-        <w:t>https://www.epa.gov/climateleadership/ghg-emission-factors-hub</w:t>
-      </w:r>
-    </w:p>
-    <w:p>
-      <w:r>
-        <w:rPr>
-          <w:noProof/>
-        </w:rPr>
         <w:drawing>
           <wp:inline distT="0" distB="0" distL="0" distR="0" wp14:anchorId="6E32DF88" wp14:editId="30B64ECE">
             <wp:extent cx="5219700" cy="2552700"/>
@@ -651,6 +1304,10 @@
     <w:p>
       <w:pPr>
         <w:pStyle w:val="Heading1"/>
+        <w:numPr>
+          <w:ilvl w:val="0"/>
+          <w:numId w:val="2"/>
+        </w:numPr>
       </w:pPr>
       <w:r>
         <w:t>Fuel manufacturing</w:t>
@@ -672,14 +1329,35 @@
     <w:p>
       <w:pPr>
         <w:pStyle w:val="Heading1"/>
+        <w:numPr>
+          <w:ilvl w:val="0"/>
+          <w:numId w:val="2"/>
+        </w:numPr>
       </w:pPr>
       <w:r>
         <w:t>Pesticide manufacture</w:t>
       </w:r>
     </w:p>
     <w:p>
+      <w:r>
+        <w:t xml:space="preserve">Look at that </w:t>
+      </w:r>
+      <w:proofErr w:type="spellStart"/>
+      <w:r>
+        <w:t>Audsley</w:t>
+      </w:r>
+      <w:proofErr w:type="spellEnd"/>
+      <w:r>
+        <w:t xml:space="preserve"> paper. </w:t>
+      </w:r>
+    </w:p>
+    <w:p>
       <w:pPr>
         <w:pStyle w:val="Heading1"/>
+        <w:numPr>
+          <w:ilvl w:val="0"/>
+          <w:numId w:val="2"/>
+        </w:numPr>
       </w:pPr>
       <w:r>
         <w:t>Fertilizer manufacture</w:t>
@@ -697,7 +1375,21 @@
           <w:b/>
           <w:bCs/>
         </w:rPr>
-        <w:t>~150 kg CO2e/ha</w:t>
+        <w:t>~</w:t>
+      </w:r>
+      <w:r>
+        <w:rPr>
+          <w:b/>
+          <w:bCs/>
+        </w:rPr>
+        <w:t>20</w:t>
+      </w:r>
+      <w:r>
+        <w:rPr>
+          <w:b/>
+          <w:bCs/>
+        </w:rPr>
+        <w:t>0 kg CO2e/ha</w:t>
       </w:r>
     </w:p>
     <w:p>
@@ -707,73 +1399,73 @@
     </w:p>
     <w:p>
       <w:r>
-        <w:t xml:space="preserve">There are 3.35 </w:t>
+        <w:t>For MAP, they list 6,521 BTUs/</w:t>
       </w:r>
       <w:proofErr w:type="spellStart"/>
       <w:r>
+        <w:t>lb</w:t>
+      </w:r>
+      <w:proofErr w:type="spellEnd"/>
+      <w:r>
+        <w:t xml:space="preserve"> product. In Tulare they applied 200 </w:t>
+      </w:r>
+      <w:proofErr w:type="spellStart"/>
+      <w:r>
         <w:t>lbs</w:t>
       </w:r>
       <w:proofErr w:type="spellEnd"/>
       <w:r>
-        <w:t xml:space="preserve"> of CO2e released per </w:t>
+        <w:t xml:space="preserve"> per ac, so 1,304,200 </w:t>
       </w:r>
       <w:proofErr w:type="spellStart"/>
       <w:r>
-        <w:t>lb</w:t>
+        <w:t>btus</w:t>
       </w:r>
       <w:proofErr w:type="spellEnd"/>
       <w:r>
-        <w:t xml:space="preserve"> of anhydrous </w:t>
-      </w:r>
-      <w:proofErr w:type="gramStart"/>
-      <w:r>
-        <w:t>ammonia-N</w:t>
-      </w:r>
-      <w:proofErr w:type="gramEnd"/>
-      <w:r>
-        <w:t xml:space="preserve">, but there are 6.79 </w:t>
+        <w:t xml:space="preserve">/ac, or roughly 20 gallons of diesel used per hectare. FTM says </w:t>
       </w:r>
       <w:proofErr w:type="spellStart"/>
       <w:r>
+        <w:t>ther</w:t>
+      </w:r>
+      <w:proofErr w:type="spellEnd"/>
+      <w:r>
+        <w:t xml:space="preserve"> are 22.7 </w:t>
+      </w:r>
+      <w:proofErr w:type="spellStart"/>
+      <w:r>
         <w:t>lbs</w:t>
       </w:r>
       <w:proofErr w:type="spellEnd"/>
       <w:r>
-        <w:t xml:space="preserve"> released per </w:t>
-      </w:r>
-      <w:proofErr w:type="spellStart"/>
-      <w:r>
-        <w:t>lbs</w:t>
-      </w:r>
-      <w:proofErr w:type="spellEnd"/>
-      <w:r>
-        <w:t xml:space="preserve"> of ammonium nitrate N. </w:t>
-      </w:r>
-    </w:p>
-    <w:p>
-      <w:r>
-        <w:t xml:space="preserve">Back of the envelope let’s say 3 </w:t>
-      </w:r>
-      <w:proofErr w:type="spellStart"/>
-      <w:r>
-        <w:t>lbs</w:t>
-      </w:r>
-      <w:proofErr w:type="spellEnd"/>
-      <w:r>
-        <w:t xml:space="preserve"> Co2eq per </w:t>
-      </w:r>
-      <w:proofErr w:type="spellStart"/>
-      <w:r>
-        <w:t>lb</w:t>
-      </w:r>
-      <w:proofErr w:type="spellEnd"/>
-      <w:r>
-        <w:t xml:space="preserve"> nutrient applied. Or 3 kg CO2e per kg nutrient applied. So…say 50 kg of a given nutrient is applied. </w:t>
+        <w:t xml:space="preserve"> of co2 eq in a gal of diesel (again, only combustion?), so ~200 kg co2e/ha. </w:t>
+      </w:r>
+    </w:p>
+    <w:p>
+      <w:r>
+        <w:t xml:space="preserve"> </w:t>
       </w:r>
     </w:p>
     <w:p>
       <w:pPr>
         <w:pStyle w:val="Heading1"/>
+        <w:numPr>
+          <w:ilvl w:val="0"/>
+          <w:numId w:val="2"/>
+        </w:numPr>
+      </w:pPr>
+      <w:r>
+        <w:t>Seed production</w:t>
+      </w:r>
+    </w:p>
+    <w:p>
+      <w:pPr>
+        <w:pStyle w:val="Heading1"/>
+        <w:numPr>
+          <w:ilvl w:val="0"/>
+          <w:numId w:val="2"/>
+        </w:numPr>
       </w:pPr>
       <w:r>
         <w:t>Irrigation</w:t>
@@ -785,7 +1477,6 @@
     <w:p/>
     <w:p>
       <w:r>
-        <w:lastRenderedPageBreak/>
         <w:t>The NRCS energy estimator tool (</w:t>
       </w:r>
       <w:hyperlink r:id="rId6" w:history="1">
@@ -800,237 +1491,281 @@
         <w:t xml:space="preserve">) </w:t>
       </w:r>
       <w:r>
-        <w:t xml:space="preserve">gives values but uses state-wide estimates. </w:t>
+        <w:t xml:space="preserve">gives </w:t>
+      </w:r>
+      <w:r>
+        <w:t>gallons of diesel (or whatever fuel you choose</w:t>
+      </w:r>
+      <w:proofErr w:type="gramStart"/>
+      <w:r>
+        <w:t xml:space="preserve">), </w:t>
+      </w:r>
+      <w:r>
+        <w:t>but</w:t>
+      </w:r>
+      <w:proofErr w:type="gramEnd"/>
+      <w:r>
+        <w:t xml:space="preserve"> uses state-wide estimates</w:t>
+      </w:r>
+      <w:r>
+        <w:t xml:space="preserve"> for the depth of well and amount of water </w:t>
+      </w:r>
+      <w:r>
+        <w:lastRenderedPageBreak/>
+        <w:t xml:space="preserve">applied. Those can be </w:t>
+      </w:r>
+      <w:proofErr w:type="gramStart"/>
+      <w:r>
+        <w:t>overwritten,</w:t>
+      </w:r>
+      <w:proofErr w:type="gramEnd"/>
+      <w:r>
+        <w:t xml:space="preserve"> we just need good data to support those over-writings. For this exercise I put in a </w:t>
+      </w:r>
+      <w:proofErr w:type="spellStart"/>
+      <w:r>
+        <w:t>zipcode</w:t>
+      </w:r>
+      <w:proofErr w:type="spellEnd"/>
+      <w:r>
+        <w:t xml:space="preserve"> in Tulare County, and it estimated a 200+ foot depth well and 50 ac-in of water application for alfalfa. Assuming flood irrigation, this produced an estimate of 67 gallons of diesel used per acre. Using FTM’s conversions, this equated to 1,700</w:t>
+      </w:r>
+      <w:r>
+        <w:t xml:space="preserve"> </w:t>
+      </w:r>
+      <w:r>
+        <w:t xml:space="preserve">kg co2e per hectare. I made a </w:t>
+      </w:r>
+      <w:proofErr w:type="spellStart"/>
+      <w:r>
+        <w:t>github</w:t>
+      </w:r>
+      <w:proofErr w:type="spellEnd"/>
+      <w:r>
+        <w:t xml:space="preserve"> repo comparing the FTM estimates to the NRCS estimates. FTM estimates are much, much lower but I think they have a </w:t>
+      </w:r>
+      <w:proofErr w:type="gramStart"/>
+      <w:r>
+        <w:t>units</w:t>
+      </w:r>
+      <w:proofErr w:type="gramEnd"/>
+      <w:r>
+        <w:t xml:space="preserve"> problem. </w:t>
+      </w:r>
+    </w:p>
+    <w:p>
+      <w:pPr>
+        <w:pStyle w:val="Heading1"/>
+        <w:numPr>
+          <w:ilvl w:val="0"/>
+          <w:numId w:val="2"/>
+        </w:numPr>
+      </w:pPr>
+      <w:r>
+        <w:t>Nitrous oxide emissions</w:t>
+      </w:r>
+    </w:p>
+    <w:p>
+      <w:r>
+        <w:t>Using IPCC dry-area estimates, the range in CO2eq from N2O emissions avoided per kg N applied is 0-0.005 Mg CO2eq/</w:t>
+      </w:r>
+      <w:proofErr w:type="spellStart"/>
+      <w:r>
+        <w:t>kgN</w:t>
+      </w:r>
+      <w:proofErr w:type="spellEnd"/>
+      <w:r>
+        <w:t xml:space="preserve">. The kg N is supposed to include the N applied as fertilizer, the N contained in above ground biomass left in the field, and the N contained in below-ground biomass. </w:t>
+      </w:r>
+    </w:p>
+    <w:p>
+      <w:r>
+        <w:t xml:space="preserve">The Tulare example applied 200 </w:t>
+      </w:r>
+      <w:proofErr w:type="spellStart"/>
+      <w:r>
+        <w:t>lbs</w:t>
+      </w:r>
+      <w:proofErr w:type="spellEnd"/>
+      <w:r>
+        <w:t xml:space="preserve"> of 11-52-0, meaning there was 22 pounds of N applied per acre, roughly 22 kg/ha. This equates to 110 kg co2e/ha from the fertilizer. </w:t>
+      </w:r>
+    </w:p>
+    <w:p>
+      <w:r>
+        <w:t xml:space="preserve">A paper from Serbia estimated there was 150 kg root N per ha </w:t>
+      </w:r>
+      <w:r>
+        <w:t>in an alfalfa field (</w:t>
+      </w:r>
+      <w:proofErr w:type="spellStart"/>
+      <w:r>
+        <w:t>Vasileva</w:t>
+      </w:r>
+      <w:proofErr w:type="spellEnd"/>
+      <w:r>
+        <w:t xml:space="preserve"> et al. 2015). Not the best source, but fine for estimating. It seems a bit </w:t>
+      </w:r>
+      <w:proofErr w:type="gramStart"/>
+      <w:r>
+        <w:t>high?</w:t>
+      </w:r>
+      <w:proofErr w:type="gramEnd"/>
+      <w:r>
+        <w:t xml:space="preserve"> They say there is 3 Mg of root material, which would mean the roots are 5% nitrogen. </w:t>
+      </w:r>
+    </w:p>
+    <w:p>
+      <w:r>
+        <w:t xml:space="preserve">Another method, if you are adding 500 kg of co2 (see carbon sequestered), that is 130 kg of C. If soil has a C:N ratio of 10, that </w:t>
+      </w:r>
+      <w:proofErr w:type="gramStart"/>
+      <w:r>
+        <w:t>would</w:t>
+      </w:r>
+      <w:proofErr w:type="gramEnd"/>
+      <w:r>
+        <w:t xml:space="preserve"> mean you are adding 13 kg of N per year to the soil. </w:t>
+      </w:r>
+      <w:proofErr w:type="gramStart"/>
+      <w:r>
+        <w:t>So</w:t>
+      </w:r>
+      <w:proofErr w:type="gramEnd"/>
+      <w:r>
+        <w:t xml:space="preserve"> root N could be anywhere from 10 to 100 kg N per ha per year. So anywhere from 50-500 kg co2e/ha. </w:t>
+      </w:r>
+    </w:p>
+    <w:p>
+      <w:r>
+        <w:t xml:space="preserve"> </w:t>
+      </w:r>
+    </w:p>
+    <w:p>
+      <w:pPr>
+        <w:pStyle w:val="Heading1"/>
+        <w:numPr>
+          <w:ilvl w:val="0"/>
+          <w:numId w:val="2"/>
+        </w:numPr>
+      </w:pPr>
+      <w:r>
+        <w:t>Avoided emissions</w:t>
+      </w:r>
+    </w:p>
+    <w:p>
+      <w:r>
+        <w:t xml:space="preserve">IPCC has direct and indirect emissions. Additionally, you could account for the reduced fertilizer manufacturing emissions. </w:t>
+      </w:r>
+    </w:p>
+    <w:p>
+      <w:pPr>
+        <w:rPr>
+          <w:u w:val="single"/>
+        </w:rPr>
+      </w:pPr>
+      <w:r>
+        <w:rPr>
+          <w:u w:val="single"/>
+        </w:rPr>
+        <w:t>Direct</w:t>
+      </w:r>
+    </w:p>
+    <w:p>
+      <w:r>
+        <w:t>Using IPCC dry-area estimates, the range in CO2eq from N2O emissions avoided per kg N applied is 0-0.005 Mg CO2eq/</w:t>
+      </w:r>
+      <w:proofErr w:type="spellStart"/>
+      <w:r>
+        <w:t>kgN</w:t>
+      </w:r>
+      <w:proofErr w:type="spellEnd"/>
+      <w:r>
+        <w:t xml:space="preserve"> avoided. </w:t>
+      </w:r>
+    </w:p>
+    <w:p>
+      <w:r>
+        <w:rPr>
+          <w:u w:val="single"/>
+        </w:rPr>
+        <w:t>Indirect</w:t>
+      </w:r>
+    </w:p>
+    <w:p>
+      <w:r>
+        <w:t>Need to investigate</w:t>
+      </w:r>
+      <w:r>
+        <w:t>. Not sure how big of a problem nitrate leaching is in dry areas?</w:t>
+      </w:r>
+    </w:p>
+    <w:p>
+      <w:r>
+        <w:rPr>
+          <w:u w:val="single"/>
+        </w:rPr>
+        <w:t>Manufacturing</w:t>
+      </w:r>
+    </w:p>
+    <w:p>
+      <w:r>
+        <w:t xml:space="preserve">See fertilizer manufacture for details on that component. </w:t>
+      </w:r>
+      <w:r>
+        <w:t>Assuming the farmer uses the most GHG-intensive N source of ammonium nitrate, for every kg N avoided they would get a credit of 0.007 Mg CO2eq/</w:t>
+      </w:r>
+      <w:proofErr w:type="spellStart"/>
+      <w:r>
+        <w:t>kgN</w:t>
+      </w:r>
+      <w:proofErr w:type="spellEnd"/>
+      <w:r>
+        <w:t xml:space="preserve">. </w:t>
+      </w:r>
+    </w:p>
+    <w:p>
+      <w:r>
+        <w:t xml:space="preserve">Best case scenario: 0.012 Mg CO2eq avoided per kg N not applied. About 10 kg. </w:t>
+      </w:r>
+      <w:r>
+        <w:t xml:space="preserve"> </w:t>
       </w:r>
     </w:p>
     <w:p/>
     <w:p>
-      <w:r>
-        <w:t xml:space="preserve">Energy for irrigation may be used to pump ground water, or to move surface water. First you calculate the amount of energy required to move the defined amount of water. </w:t>
-      </w:r>
-      <w:r>
-        <w:t xml:space="preserve">I’m working through this in the FTM document, currently. </w:t>
-      </w:r>
-    </w:p>
-    <w:p>
-      <w:r>
-        <w:t xml:space="preserve">The FTM document seems like it might be </w:t>
+      <w:pPr>
+        <w:pStyle w:val="Heading1"/>
+        <w:numPr>
+          <w:ilvl w:val="0"/>
+          <w:numId w:val="2"/>
+        </w:numPr>
+      </w:pPr>
+      <w:r>
+        <w:lastRenderedPageBreak/>
+        <w:t>Carbon sequestered</w:t>
+      </w:r>
+    </w:p>
+    <w:p>
+      <w:r>
+        <w:t xml:space="preserve">Using the ‘Healthy Soils’ estimates in </w:t>
       </w:r>
       <w:proofErr w:type="gramStart"/>
       <w:r>
-        <w:t>crap</w:t>
+        <w:t>Tulare county</w:t>
       </w:r>
       <w:proofErr w:type="gramEnd"/>
       <w:r>
-        <w:t xml:space="preserve">, and I can’t access the citations for the equations. </w:t>
-      </w:r>
-    </w:p>
-    <w:p>
-      <w:r>
-        <w:t xml:space="preserve">Another paper, </w:t>
-      </w:r>
-      <w:proofErr w:type="spellStart"/>
-      <w:r>
-        <w:t>Martindill</w:t>
-      </w:r>
-      <w:proofErr w:type="spellEnd"/>
-      <w:r>
-        <w:t xml:space="preserve"> et al. 2021, presents some options. They give an equation:</w:t>
-      </w:r>
-    </w:p>
-    <w:p>
-      <w:r>
-        <w:t xml:space="preserve">Energy = (V * 27.23 * </w:t>
-      </w:r>
-      <w:proofErr w:type="gramStart"/>
-      <w:r>
-        <w:t>H )</w:t>
-      </w:r>
-      <w:proofErr w:type="gramEnd"/>
-      <w:r>
-        <w:t xml:space="preserve"> / mu</w:t>
-      </w:r>
-    </w:p>
-    <w:p>
-      <w:r>
-        <w:t>V = volume of water</w:t>
-      </w:r>
-    </w:p>
-    <w:p>
-      <w:r>
-        <w:t>27.23 is energy required to move a ha-m of water a meter? kw-h / (ha-</w:t>
-      </w:r>
-      <w:proofErr w:type="gramStart"/>
-      <w:r>
-        <w:t>m)m</w:t>
-      </w:r>
-      <w:proofErr w:type="gramEnd"/>
-    </w:p>
-    <w:p>
-      <w:proofErr w:type="spellStart"/>
-      <w:r>
-        <w:t>H is</w:t>
-      </w:r>
-      <w:proofErr w:type="spellEnd"/>
-      <w:r>
-        <w:t xml:space="preserve"> head or something, related to well depth</w:t>
-      </w:r>
-    </w:p>
-    <w:p>
-      <w:r>
-        <w:t>Mu is pump efficiency</w:t>
-      </w:r>
-    </w:p>
-    <w:p>
-      <w:r>
-        <w:t xml:space="preserve">For well depth they refer me to some government sources. This one doesn’t have any information for </w:t>
-      </w:r>
-      <w:proofErr w:type="gramStart"/>
-      <w:r>
-        <w:t>Tulare county</w:t>
-      </w:r>
-      <w:proofErr w:type="gramEnd"/>
-      <w:r>
-        <w:t xml:space="preserve"> (says it is confidential). </w:t>
-      </w:r>
-    </w:p>
-    <w:p>
-      <w:r>
-        <w:t>https://www.casgem.water.ca.gov/OSS/(S(1jidhxlhp4gbwakgj0rghyay))/default.aspx</w:t>
-      </w:r>
-    </w:p>
-    <w:p>
-      <w:r>
-        <w:t xml:space="preserve">Once you know how much energy was used, the CO2 released will be a function of the energy source used. </w:t>
-      </w:r>
-      <w:r>
-        <w:t xml:space="preserve">Irrigation energy can be derived from two major sources: fuel and electricity. </w:t>
-      </w:r>
-    </w:p>
-    <w:p>
-      <w:r>
-        <w:t xml:space="preserve">For liquid fuel, if you know the amount of energy required, and the fuel used, you can back-calculate the gallons needed (FTM uses this source, have not investigated: </w:t>
-      </w:r>
-      <w:r>
-        <w:rPr>
-          <w:rFonts w:ascii="Calibri" w:eastAsia="Times New Roman" w:hAnsi="Calibri" w:cs="Calibri"/>
-          <w:color w:val="000000"/>
-        </w:rPr>
-        <w:t>https://www.afdc.energy.gov/fuels/fuel_comparison_chart.pdf</w:t>
-      </w:r>
-      <w:r>
-        <w:t xml:space="preserve">. </w:t>
-      </w:r>
-    </w:p>
-    <w:p>
-      <w:r>
-        <w:t>You know how much CO2 is released per gallon</w:t>
-      </w:r>
-      <w:r>
-        <w:t xml:space="preserve"> (but you don’t know how much CO2 is released during the manufacture of the fuel!!)</w:t>
-      </w:r>
-      <w:r>
-        <w:t xml:space="preserve">, so you can then get the CO2 released to do the irrigation. </w:t>
-      </w:r>
-    </w:p>
-    <w:p>
-      <w:r>
-        <w:t>For electricity…</w:t>
-      </w:r>
-    </w:p>
-    <w:p>
-      <w:pPr>
-        <w:pStyle w:val="Heading1"/>
-      </w:pPr>
-      <w:r>
-        <w:t>Avoided emissions</w:t>
-      </w:r>
-    </w:p>
-    <w:p>
-      <w:r>
-        <w:t xml:space="preserve">IPCC has direct and indirect emissions. Additionally, you could account for the reduced fertilizer manufacturing emissions. </w:t>
-      </w:r>
-    </w:p>
-    <w:p>
-      <w:pPr>
-        <w:rPr>
-          <w:u w:val="single"/>
-        </w:rPr>
-      </w:pPr>
-      <w:r>
-        <w:rPr>
-          <w:u w:val="single"/>
-        </w:rPr>
-        <w:t>Direct</w:t>
-      </w:r>
-    </w:p>
-    <w:p>
-      <w:r>
-        <w:t>Using IPCC dry-area estimates, the range in CO2eq from N2O emissions avoided per kg N applied is 0-0.005 Mg CO2eq/</w:t>
-      </w:r>
-      <w:proofErr w:type="spellStart"/>
-      <w:r>
-        <w:t>kgN</w:t>
-      </w:r>
-      <w:proofErr w:type="spellEnd"/>
-      <w:r>
-        <w:t xml:space="preserve"> avoided. </w:t>
-      </w:r>
-    </w:p>
-    <w:p>
-      <w:r>
-        <w:rPr>
-          <w:u w:val="single"/>
-        </w:rPr>
-        <w:t>Indirect</w:t>
-      </w:r>
-    </w:p>
-    <w:p>
-      <w:r>
-        <w:t>Need to investigate</w:t>
-      </w:r>
-      <w:r>
-        <w:t>. Not sure how big of a problem nitrate leaching is in dry areas?</w:t>
-      </w:r>
-    </w:p>
-    <w:p>
-      <w:r>
-        <w:rPr>
-          <w:u w:val="single"/>
-        </w:rPr>
-        <w:lastRenderedPageBreak/>
-        <w:t>Manufacturing</w:t>
-      </w:r>
-    </w:p>
-    <w:p>
-      <w:r>
-        <w:t xml:space="preserve">See fertilizer manufacture for details on that component. </w:t>
-      </w:r>
-      <w:r>
-        <w:t>Assuming the farmer uses the most GHG-intensive N source of ammonium nitrate, for every kg N avoided they would get a credit of 0.007 Mg CO2eq/</w:t>
-      </w:r>
-      <w:proofErr w:type="spellStart"/>
-      <w:r>
-        <w:t>kgN</w:t>
-      </w:r>
-      <w:proofErr w:type="spellEnd"/>
-      <w:r>
-        <w:t xml:space="preserve">. </w:t>
-      </w:r>
-    </w:p>
-    <w:p>
-      <w:r>
-        <w:t xml:space="preserve">Best case scenario: 0.012 Mg CO2eq avoided per kg N not applied. About 10 kg. </w:t>
-      </w:r>
-      <w:r>
-        <w:t xml:space="preserve"> </w:t>
-      </w:r>
-    </w:p>
-    <w:p/>
-    <w:p>
-      <w:pPr>
-        <w:pStyle w:val="Heading1"/>
-      </w:pPr>
+        <w:t xml:space="preserve"> for adding a perennial crop to a basic rotation, they estimate 26 metric tons (Mg?) of co2e will be sequestered per 100 acres of implementation. </w:t>
+      </w:r>
+    </w:p>
+    <w:p>
+      <w:r>
+        <w:t>2600</w:t>
+      </w:r>
+      <w:r>
+        <w:t xml:space="preserve">0 kg co2 per 100 acres = 260 kg co2 per acre is roughly 500 kg co2e per ha per year. </w:t>
+      </w:r>
     </w:p>
     <w:p/>
     <w:sectPr>
@@ -1046,6 +1781,184 @@
 <file path=word/numbering.xml><?xml version="1.0" encoding="utf-8"?>
 <w:numbering xmlns:wpc="http://schemas.microsoft.com/office/word/2010/wordprocessingCanvas" xmlns:cx="http://schemas.microsoft.com/office/drawing/2014/chartex" xmlns:cx1="http://schemas.microsoft.com/office/drawing/2015/9/8/chartex" xmlns:cx2="http://schemas.microsoft.com/office/drawing/2015/10/21/chartex" xmlns:cx3="http://schemas.microsoft.com/office/drawing/2016/5/9/chartex" xmlns:cx4="http://schemas.microsoft.com/office/drawing/2016/5/10/chartex" xmlns:cx5="http://schemas.microsoft.com/office/drawing/2016/5/11/chartex" xmlns:cx6="http://schemas.microsoft.com/office/drawing/2016/5/12/chartex" xmlns:cx7="http://schemas.microsoft.com/office/drawing/2016/5/13/chartex" xmlns:cx8="http://schemas.microsoft.com/office/drawing/2016/5/14/chartex" xmlns:mc="http://schemas.openxmlformats.org/markup-compatibility/2006" xmlns:aink="http://schemas.microsoft.com/office/drawing/2016/ink" xmlns:am3d="http://schemas.microsoft.com/office/drawing/2017/model3d" xmlns:o="urn:schemas-microsoft-com:office:office" xmlns:oel="http://schemas.microsoft.com/office/2019/extlst" xmlns:r="http://schemas.openxmlformats.org/officeDocument/2006/relationships" xmlns:m="http://schemas.openxmlformats.org/officeDocument/2006/math" xmlns:v="urn:schemas-microsoft-com:vml" xmlns:wp14="http://schemas.microsoft.com/office/word/2010/wordprocessingDrawing" xmlns:wp="http://schemas.openxmlformats.org/drawingml/2006/wordprocessingDrawing" xmlns:w10="urn:schemas-microsoft-com:office:word" xmlns:w="http://schemas.openxmlformats.org/wordprocessingml/2006/main" xmlns:w14="http://schemas.microsoft.com/office/word/2010/wordml" xmlns:w15="http://schemas.microsoft.com/office/word/2012/wordml" xmlns:w16cex="http://schemas.microsoft.com/office/word/2018/wordml/cex" xmlns:w16cid="http://schemas.microsoft.com/office/word/2016/wordml/cid" xmlns:w16="http://schemas.microsoft.com/office/word/2018/wordml" xmlns:w16sdtdh="http://schemas.microsoft.com/office/word/2020/wordml/sdtdatahash" xmlns:w16se="http://schemas.microsoft.com/office/word/2015/wordml/symex" xmlns:wpg="http://schemas.microsoft.com/office/word/2010/wordprocessingGroup" xmlns:wpi="http://schemas.microsoft.com/office/word/2010/wordprocessingInk" xmlns:wne="http://schemas.microsoft.com/office/word/2006/wordml" xmlns:wps="http://schemas.microsoft.com/office/word/2010/wordprocessingShape" mc:Ignorable="w14 w15 w16se w16cid w16 w16cex w16sdtdh wp14">
   <w:abstractNum w:abstractNumId="0" w15:restartNumberingAfterBreak="0">
+    <w:nsid w:val="4A1E2430"/>
+    <w:multiLevelType w:val="hybridMultilevel"/>
+    <w:tmpl w:val="D562B442"/>
+    <w:lvl w:ilvl="0" w:tplc="0409000F">
+      <w:start w:val="1"/>
+      <w:numFmt w:val="decimal"/>
+      <w:lvlText w:val="%1."/>
+      <w:lvlJc w:val="left"/>
+      <w:pPr>
+        <w:ind w:left="720" w:hanging="360"/>
+      </w:pPr>
+      <w:rPr>
+        <w:rFonts w:hint="default"/>
+      </w:rPr>
+    </w:lvl>
+    <w:lvl w:ilvl="1" w:tplc="04090019" w:tentative="1">
+      <w:start w:val="1"/>
+      <w:numFmt w:val="lowerLetter"/>
+      <w:lvlText w:val="%2."/>
+      <w:lvlJc w:val="left"/>
+      <w:pPr>
+        <w:ind w:left="1440" w:hanging="360"/>
+      </w:pPr>
+    </w:lvl>
+    <w:lvl w:ilvl="2" w:tplc="0409001B" w:tentative="1">
+      <w:start w:val="1"/>
+      <w:numFmt w:val="lowerRoman"/>
+      <w:lvlText w:val="%3."/>
+      <w:lvlJc w:val="right"/>
+      <w:pPr>
+        <w:ind w:left="2160" w:hanging="180"/>
+      </w:pPr>
+    </w:lvl>
+    <w:lvl w:ilvl="3" w:tplc="0409000F" w:tentative="1">
+      <w:start w:val="1"/>
+      <w:numFmt w:val="decimal"/>
+      <w:lvlText w:val="%4."/>
+      <w:lvlJc w:val="left"/>
+      <w:pPr>
+        <w:ind w:left="2880" w:hanging="360"/>
+      </w:pPr>
+    </w:lvl>
+    <w:lvl w:ilvl="4" w:tplc="04090019" w:tentative="1">
+      <w:start w:val="1"/>
+      <w:numFmt w:val="lowerLetter"/>
+      <w:lvlText w:val="%5."/>
+      <w:lvlJc w:val="left"/>
+      <w:pPr>
+        <w:ind w:left="3600" w:hanging="360"/>
+      </w:pPr>
+    </w:lvl>
+    <w:lvl w:ilvl="5" w:tplc="0409001B" w:tentative="1">
+      <w:start w:val="1"/>
+      <w:numFmt w:val="lowerRoman"/>
+      <w:lvlText w:val="%6."/>
+      <w:lvlJc w:val="right"/>
+      <w:pPr>
+        <w:ind w:left="4320" w:hanging="180"/>
+      </w:pPr>
+    </w:lvl>
+    <w:lvl w:ilvl="6" w:tplc="0409000F" w:tentative="1">
+      <w:start w:val="1"/>
+      <w:numFmt w:val="decimal"/>
+      <w:lvlText w:val="%7."/>
+      <w:lvlJc w:val="left"/>
+      <w:pPr>
+        <w:ind w:left="5040" w:hanging="360"/>
+      </w:pPr>
+    </w:lvl>
+    <w:lvl w:ilvl="7" w:tplc="04090019" w:tentative="1">
+      <w:start w:val="1"/>
+      <w:numFmt w:val="lowerLetter"/>
+      <w:lvlText w:val="%8."/>
+      <w:lvlJc w:val="left"/>
+      <w:pPr>
+        <w:ind w:left="5760" w:hanging="360"/>
+      </w:pPr>
+    </w:lvl>
+    <w:lvl w:ilvl="8" w:tplc="0409001B" w:tentative="1">
+      <w:start w:val="1"/>
+      <w:numFmt w:val="lowerRoman"/>
+      <w:lvlText w:val="%9."/>
+      <w:lvlJc w:val="right"/>
+      <w:pPr>
+        <w:ind w:left="6480" w:hanging="180"/>
+      </w:pPr>
+    </w:lvl>
+  </w:abstractNum>
+  <w:abstractNum w:abstractNumId="1" w15:restartNumberingAfterBreak="0">
+    <w:nsid w:val="4B3D1B01"/>
+    <w:multiLevelType w:val="hybridMultilevel"/>
+    <w:tmpl w:val="4B4C0BAC"/>
+    <w:lvl w:ilvl="0" w:tplc="FFFFFFFF">
+      <w:start w:val="1"/>
+      <w:numFmt w:val="decimal"/>
+      <w:lvlText w:val="%1."/>
+      <w:lvlJc w:val="left"/>
+      <w:pPr>
+        <w:ind w:left="720" w:hanging="360"/>
+      </w:pPr>
+      <w:rPr>
+        <w:rFonts w:hint="default"/>
+      </w:rPr>
+    </w:lvl>
+    <w:lvl w:ilvl="1" w:tplc="FFFFFFFF" w:tentative="1">
+      <w:start w:val="1"/>
+      <w:numFmt w:val="lowerLetter"/>
+      <w:lvlText w:val="%2."/>
+      <w:lvlJc w:val="left"/>
+      <w:pPr>
+        <w:ind w:left="1440" w:hanging="360"/>
+      </w:pPr>
+    </w:lvl>
+    <w:lvl w:ilvl="2" w:tplc="FFFFFFFF" w:tentative="1">
+      <w:start w:val="1"/>
+      <w:numFmt w:val="lowerRoman"/>
+      <w:lvlText w:val="%3."/>
+      <w:lvlJc w:val="right"/>
+      <w:pPr>
+        <w:ind w:left="2160" w:hanging="180"/>
+      </w:pPr>
+    </w:lvl>
+    <w:lvl w:ilvl="3" w:tplc="FFFFFFFF" w:tentative="1">
+      <w:start w:val="1"/>
+      <w:numFmt w:val="decimal"/>
+      <w:lvlText w:val="%4."/>
+      <w:lvlJc w:val="left"/>
+      <w:pPr>
+        <w:ind w:left="2880" w:hanging="360"/>
+      </w:pPr>
+    </w:lvl>
+    <w:lvl w:ilvl="4" w:tplc="FFFFFFFF" w:tentative="1">
+      <w:start w:val="1"/>
+      <w:numFmt w:val="lowerLetter"/>
+      <w:lvlText w:val="%5."/>
+      <w:lvlJc w:val="left"/>
+      <w:pPr>
+        <w:ind w:left="3600" w:hanging="360"/>
+      </w:pPr>
+    </w:lvl>
+    <w:lvl w:ilvl="5" w:tplc="FFFFFFFF" w:tentative="1">
+      <w:start w:val="1"/>
+      <w:numFmt w:val="lowerRoman"/>
+      <w:lvlText w:val="%6."/>
+      <w:lvlJc w:val="right"/>
+      <w:pPr>
+        <w:ind w:left="4320" w:hanging="180"/>
+      </w:pPr>
+    </w:lvl>
+    <w:lvl w:ilvl="6" w:tplc="FFFFFFFF" w:tentative="1">
+      <w:start w:val="1"/>
+      <w:numFmt w:val="decimal"/>
+      <w:lvlText w:val="%7."/>
+      <w:lvlJc w:val="left"/>
+      <w:pPr>
+        <w:ind w:left="5040" w:hanging="360"/>
+      </w:pPr>
+    </w:lvl>
+    <w:lvl w:ilvl="7" w:tplc="FFFFFFFF" w:tentative="1">
+      <w:start w:val="1"/>
+      <w:numFmt w:val="lowerLetter"/>
+      <w:lvlText w:val="%8."/>
+      <w:lvlJc w:val="left"/>
+      <w:pPr>
+        <w:ind w:left="5760" w:hanging="360"/>
+      </w:pPr>
+    </w:lvl>
+    <w:lvl w:ilvl="8" w:tplc="FFFFFFFF" w:tentative="1">
+      <w:start w:val="1"/>
+      <w:numFmt w:val="lowerRoman"/>
+      <w:lvlText w:val="%9."/>
+      <w:lvlJc w:val="right"/>
+      <w:pPr>
+        <w:ind w:left="6480" w:hanging="180"/>
+      </w:pPr>
+    </w:lvl>
+  </w:abstractNum>
+  <w:abstractNum w:abstractNumId="2" w15:restartNumberingAfterBreak="0">
     <w:nsid w:val="5AFC4C90"/>
     <w:multiLevelType w:val="hybridMultilevel"/>
     <w:tmpl w:val="F29AB75C"/>
@@ -1132,7 +2045,13 @@
     </w:lvl>
   </w:abstractNum>
   <w:num w:numId="1" w16cid:durableId="1319960807">
+    <w:abstractNumId w:val="2"/>
+  </w:num>
+  <w:num w:numId="2" w16cid:durableId="1049651200">
     <w:abstractNumId w:val="0"/>
+  </w:num>
+  <w:num w:numId="3" w16cid:durableId="608700631">
+    <w:abstractNumId w:val="1"/>
   </w:num>
 </w:numbering>
 </file>

</xml_diff>

<commit_message>
started thinking about energy and fertilizer
</commit_message>
<xml_diff>
--- a/docs/LCA-factors-methods.docx
+++ b/docs/LCA-factors-methods.docx
@@ -571,10 +571,7 @@
               <w:jc w:val="right"/>
             </w:pPr>
             <w:r>
-              <w:t>2</w:t>
-            </w:r>
-            <w:r>
-              <w:t>0</w:t>
+              <w:t>100</w:t>
             </w:r>
           </w:p>
         </w:tc>
@@ -1352,6 +1349,104 @@
       </w:r>
     </w:p>
     <w:p>
+      <w:r>
+        <w:t>They say:</w:t>
+      </w:r>
+    </w:p>
+    <w:p>
+      <w:r>
+        <w:t xml:space="preserve"> 214 MJ/kg ai for insecticides</w:t>
+      </w:r>
+    </w:p>
+    <w:p>
+      <w:r>
+        <w:t>168 for fungicides</w:t>
+      </w:r>
+    </w:p>
+    <w:p>
+      <w:r>
+        <w:t xml:space="preserve">454 for </w:t>
+      </w:r>
+      <w:proofErr w:type="spellStart"/>
+      <w:r>
+        <w:t>preglone</w:t>
+      </w:r>
+      <w:proofErr w:type="spellEnd"/>
+      <w:r>
+        <w:t xml:space="preserve"> + glyphosate</w:t>
+      </w:r>
+    </w:p>
+    <w:p>
+      <w:r>
+        <w:t xml:space="preserve">264 for not </w:t>
+      </w:r>
+      <w:proofErr w:type="spellStart"/>
+      <w:r>
+        <w:t>preglone</w:t>
+      </w:r>
+      <w:proofErr w:type="spellEnd"/>
+      <w:r>
+        <w:t xml:space="preserve"> + glyphosate</w:t>
+      </w:r>
+    </w:p>
+    <w:p>
+      <w:r>
+        <w:t xml:space="preserve">Tulare applied 2 pints per acre of Roundup </w:t>
+      </w:r>
+      <w:proofErr w:type="spellStart"/>
+      <w:r>
+        <w:t>PowerMaxx</w:t>
+      </w:r>
+      <w:proofErr w:type="spellEnd"/>
+      <w:r>
+        <w:t xml:space="preserve"> which has 5.88 </w:t>
+      </w:r>
+      <w:proofErr w:type="spellStart"/>
+      <w:r>
+        <w:t>lbs</w:t>
+      </w:r>
+      <w:proofErr w:type="spellEnd"/>
+      <w:r>
+        <w:t xml:space="preserve"> glyphosate per gallon. </w:t>
+      </w:r>
+    </w:p>
+    <w:p>
+      <w:r>
+        <w:t xml:space="preserve">2 pints is 0.25 gallons, so that is 1.47 </w:t>
+      </w:r>
+      <w:proofErr w:type="spellStart"/>
+      <w:r>
+        <w:t>lbs</w:t>
+      </w:r>
+      <w:proofErr w:type="spellEnd"/>
+      <w:r>
+        <w:t xml:space="preserve"> of glyphosate per acre, or 1.65 kg/ha. </w:t>
+      </w:r>
+    </w:p>
+    <w:p>
+      <w:r>
+        <w:t xml:space="preserve">To get the maximum, let’s say it is 454 * 1.65 = 750 MJ/ha. </w:t>
+      </w:r>
+    </w:p>
+    <w:p>
+      <w:r>
+        <w:t xml:space="preserve">Now it depends where the energy to create this chemical comes from. If it comes from a coal-fired power </w:t>
+      </w:r>
+      <w:proofErr w:type="gramStart"/>
+      <w:r>
+        <w:t>plant</w:t>
+      </w:r>
+      <w:proofErr w:type="gramEnd"/>
+      <w:r>
+        <w:t xml:space="preserve"> then 1MWh releases 850 kg co2e. 1 MJ is 0.0002777 MWh. This could mean 177 kg co2e/ha per Roundup application</w:t>
+      </w:r>
+      <w:r>
+        <w:t>?</w:t>
+      </w:r>
+    </w:p>
+    <w:p/>
+    <w:p/>
+    <w:p>
       <w:pPr>
         <w:pStyle w:val="Heading1"/>
         <w:numPr>
@@ -1360,6 +1455,7 @@
         </w:numPr>
       </w:pPr>
       <w:r>
+        <w:lastRenderedPageBreak/>
         <w:t>Fertilizer manufacture</w:t>
       </w:r>
     </w:p>
@@ -1508,11 +1604,7 @@
         <w:t xml:space="preserve"> uses state-wide estimates</w:t>
       </w:r>
       <w:r>
-        <w:t xml:space="preserve"> for the depth of well and amount of water </w:t>
-      </w:r>
-      <w:r>
-        <w:lastRenderedPageBreak/>
-        <w:t xml:space="preserve">applied. Those can be </w:t>
+        <w:t xml:space="preserve"> for the depth of well and amount of water applied. Those can be </w:t>
       </w:r>
       <w:proofErr w:type="gramStart"/>
       <w:r>
@@ -1650,6 +1742,7 @@
         </w:numPr>
       </w:pPr>
       <w:r>
+        <w:lastRenderedPageBreak/>
         <w:t>Avoided emissions</w:t>
       </w:r>
     </w:p>
@@ -1742,7 +1835,6 @@
         </w:numPr>
       </w:pPr>
       <w:r>
-        <w:lastRenderedPageBreak/>
         <w:t>Carbon sequestered</w:t>
       </w:r>
     </w:p>

</xml_diff>